<commit_message>
Fixed: group and student#4 requirement documents
</commit_message>
<xml_diff>
--- a/reports/D02/Student#4/04-Requirements-Pablo-Bermúdez-Imaz.docx
+++ b/reports/D02/Student#4/04-Requirements-Pablo-Bermúdez-Imaz.docx
@@ -360,7 +360,17 @@
               </w:rPr>
               <w:t xml:space="preserve"> </w:t>
               <w:tab/>
-              <w:t xml:space="preserve"> https://github.com/Javclamar/Acme-ANS-D01</w:t>
+            </w:r>
+            <w:r>
+              <w:rPr>
+                <w:rtl w:val="0"/>
+              </w:rPr>
+              <w:t xml:space="preserve"> https://github.com/alevarmun1/Acme-ANS-D02.git </w:t>
+            </w:r>
+            <w:r>
+              <w:rPr>
+                <w:rtl w:val="0"/>
+              </w:rPr>
             </w:r>
           </w:p>
         </w:tc>
@@ -784,7 +794,53 @@
               <w:t xml:space="preserve"> </w:t>
               <w:tab/>
               <w:tab/>
-              <w:t xml:space="preserve"> 18/02/2025</w:t>
+              <w:t xml:space="preserve"> </w:t>
+            </w:r>
+            <w:r>
+              <w:rPr>
+                <w:rtl w:val="0"/>
+              </w:rPr>
+              <w:t xml:space="preserve">13</w:t>
+            </w:r>
+            <w:r>
+              <w:rPr>
+                <w:rFonts w:ascii="Calibri" w:cs="Calibri" w:eastAsia="Calibri" w:hAnsi="Calibri"/>
+                <w:b w:val="0"/>
+                <w:i w:val="0"/>
+                <w:smallCaps w:val="0"/>
+                <w:strike w:val="0"/>
+                <w:color w:val="000000"/>
+                <w:sz w:val="22"/>
+                <w:szCs w:val="22"/>
+                <w:u w:val="none"/>
+                <w:shd w:fill="auto" w:val="clear"/>
+                <w:vertAlign w:val="baseline"/>
+                <w:rtl w:val="0"/>
+              </w:rPr>
+              <w:t xml:space="preserve">/0</w:t>
+            </w:r>
+            <w:r>
+              <w:rPr>
+                <w:rtl w:val="0"/>
+              </w:rPr>
+              <w:t xml:space="preserve">3</w:t>
+            </w:r>
+            <w:r>
+              <w:rPr>
+                <w:rFonts w:ascii="Calibri" w:cs="Calibri" w:eastAsia="Calibri" w:hAnsi="Calibri"/>
+                <w:b w:val="0"/>
+                <w:i w:val="0"/>
+                <w:smallCaps w:val="0"/>
+                <w:strike w:val="0"/>
+                <w:color w:val="000000"/>
+                <w:sz w:val="22"/>
+                <w:szCs w:val="22"/>
+                <w:u w:val="none"/>
+                <w:shd w:fill="auto" w:val="clear"/>
+                <w:vertAlign w:val="baseline"/>
+                <w:rtl w:val="0"/>
+              </w:rPr>
+              <w:t xml:space="preserve">/2025</w:t>
             </w:r>
           </w:p>
         </w:tc>

</xml_diff>